<commit_message>
update DOI to point to repo rather than preprint
</commit_message>
<xml_diff>
--- a/analysis/paper/Marwick_Hayes_et_al_SOM.docx
+++ b/analysis/paper/Marwick_Hayes_et_al_SOM.docx
@@ -95,33 +95,7 @@
         <w:pStyle w:val="Date"/>
       </w:pPr>
       <w:r>
-        <w:t xml:space="preserve">2016-10-20</w:t>
-      </w:r>
-    </w:p>
-    <w:p>
-      <w:pPr>
-        <w:pStyle w:val="Abstract"/>
-      </w:pPr>
-      <w:r>
-        <w:t xml:space="preserve">This</w:t>
-      </w:r>
-      <w:r>
-        <w:t xml:space="preserve"> </w:t>
-      </w:r>
-      <w:r>
-        <w:t xml:space="preserve">is</w:t>
-      </w:r>
-      <w:r>
-        <w:t xml:space="preserve"> </w:t>
-      </w:r>
-      <w:r>
-        <w:t xml:space="preserve">the</w:t>
-      </w:r>
-      <w:r>
-        <w:t xml:space="preserve"> </w:t>
-      </w:r>
-      <w:r>
-        <w:t xml:space="preserve">abstract.</w:t>
+        <w:t xml:space="preserve">2016-12-31</w:t>
       </w:r>
     </w:p>
     <w:p>
@@ -352,7 +326,7 @@
         <w:rPr>
           <w:rStyle w:val="VerbatimChar"/>
         </w:rPr>
-        <w:t xml:space="preserve">## $`length(mm)`</w:t>
+        <w:t xml:space="preserve">## $form</w:t>
       </w:r>
     </w:p>
     <w:p>
@@ -419,7 +393,7 @@
         <w:rPr>
           <w:rStyle w:val="VerbatimChar"/>
         </w:rPr>
-        <w:t xml:space="preserve">## $shape</w:t>
+        <w:t xml:space="preserve">## $`length(mm)`</w:t>
       </w:r>
     </w:p>
     <w:p>
@@ -742,7 +716,7 @@
         <w:pStyle w:val="TableCaption"/>
       </w:pPr>
       <w:r>
-        <w:t xml:space="preserve">Table 1: Horizontal displacement: Correlation of artefact volume with Cook's distance values for each model</w:t>
+        <w:t xml:space="preserve">Table 1 Horizontal displacement: Correlation of artefact volume with Cook's distance values for each model</w:t>
       </w:r>
     </w:p>
     <w:tbl>
@@ -750,7 +724,7 @@
         <w:tblStyle w:val="TableNormal"/>
         <w:tblW w:type="pct" w:w="0.0"/>
         <w:tblLook w:firstRow="1"/>
-        <w:tblCaption w:val="Table 1: Horizontal displacement: Correlation of artefact volume with Cook's distance values for each model"/>
+        <w:tblCaption w:val="Table 1 Horizontal displacement: Correlation of artefact volume with Cook's distance values for each model"/>
       </w:tblPr>
       <w:tblGrid/>
       <w:tr>
@@ -1043,29 +1017,29 @@
               <w:jc w:val="right"/>
             </w:pPr>
             <w:r>
-              <w:t xml:space="preserve">0.4514844</w:t>
-            </w:r>
-          </w:p>
-        </w:tc>
-        <w:tc>
-          <w:p>
-            <w:pPr>
-              <w:pStyle w:val="Compact"/>
-              <w:jc w:val="right"/>
-            </w:pPr>
-            <w:r>
-              <w:t xml:space="preserve">2.6774481</w:t>
-            </w:r>
-          </w:p>
-        </w:tc>
-        <w:tc>
-          <w:p>
-            <w:pPr>
-              <w:pStyle w:val="Compact"/>
-              <w:jc w:val="right"/>
-            </w:pPr>
-            <w:r>
-              <w:t xml:space="preserve">0.0122668</w:t>
+              <w:t xml:space="preserve">-0.1899700</w:t>
+            </w:r>
+          </w:p>
+        </w:tc>
+        <w:tc>
+          <w:p>
+            <w:pPr>
+              <w:pStyle w:val="Compact"/>
+              <w:jc w:val="right"/>
+            </w:pPr>
+            <w:r>
+              <w:t xml:space="preserve">-1.0238716</w:t>
+            </w:r>
+          </w:p>
+        </w:tc>
+        <w:tc>
+          <w:p>
+            <w:pPr>
+              <w:pStyle w:val="Compact"/>
+              <w:jc w:val="right"/>
+            </w:pPr>
+            <w:r>
+              <w:t xml:space="preserve">0.3146609</w:t>
             </w:r>
           </w:p>
         </w:tc>
@@ -1087,18 +1061,18 @@
               <w:jc w:val="right"/>
             </w:pPr>
             <w:r>
-              <w:t xml:space="preserve">0.1089339</w:t>
-            </w:r>
-          </w:p>
-        </w:tc>
-        <w:tc>
-          <w:p>
-            <w:pPr>
-              <w:pStyle w:val="Compact"/>
-              <w:jc w:val="right"/>
-            </w:pPr>
-            <w:r>
-              <w:t xml:space="preserve">0.6981890</w:t>
+              <w:t xml:space="preserve">-0.5149929</w:t>
+            </w:r>
+          </w:p>
+        </w:tc>
+        <w:tc>
+          <w:p>
+            <w:pPr>
+              <w:pStyle w:val="Compact"/>
+              <w:jc w:val="right"/>
+            </w:pPr>
+            <w:r>
+              <w:t xml:space="preserve">0.1828109</w:t>
             </w:r>
           </w:p>
         </w:tc>
@@ -1109,7 +1083,7 @@
               <w:jc w:val="left"/>
             </w:pPr>
             <w:r>
-              <w:t xml:space="preserve">length(mm)</w:t>
+              <w:t xml:space="preserve">form</w:t>
             </w:r>
           </w:p>
         </w:tc>
@@ -1122,29 +1096,29 @@
               <w:jc w:val="right"/>
             </w:pPr>
             <w:r>
-              <w:t xml:space="preserve">-0.1899700</w:t>
-            </w:r>
-          </w:p>
-        </w:tc>
-        <w:tc>
-          <w:p>
-            <w:pPr>
-              <w:pStyle w:val="Compact"/>
-              <w:jc w:val="right"/>
-            </w:pPr>
-            <w:r>
-              <w:t xml:space="preserve">-1.0238716</w:t>
-            </w:r>
-          </w:p>
-        </w:tc>
-        <w:tc>
-          <w:p>
-            <w:pPr>
-              <w:pStyle w:val="Compact"/>
-              <w:jc w:val="right"/>
-            </w:pPr>
-            <w:r>
-              <w:t xml:space="preserve">0.3146609</w:t>
+              <w:t xml:space="preserve">0.4514844</w:t>
+            </w:r>
+          </w:p>
+        </w:tc>
+        <w:tc>
+          <w:p>
+            <w:pPr>
+              <w:pStyle w:val="Compact"/>
+              <w:jc w:val="right"/>
+            </w:pPr>
+            <w:r>
+              <w:t xml:space="preserve">2.6774481</w:t>
+            </w:r>
+          </w:p>
+        </w:tc>
+        <w:tc>
+          <w:p>
+            <w:pPr>
+              <w:pStyle w:val="Compact"/>
+              <w:jc w:val="right"/>
+            </w:pPr>
+            <w:r>
+              <w:t xml:space="preserve">0.0122668</w:t>
             </w:r>
           </w:p>
         </w:tc>
@@ -1166,18 +1140,18 @@
               <w:jc w:val="right"/>
             </w:pPr>
             <w:r>
-              <w:t xml:space="preserve">-0.5149929</w:t>
-            </w:r>
-          </w:p>
-        </w:tc>
-        <w:tc>
-          <w:p>
-            <w:pPr>
-              <w:pStyle w:val="Compact"/>
-              <w:jc w:val="right"/>
-            </w:pPr>
-            <w:r>
-              <w:t xml:space="preserve">0.1828109</w:t>
+              <w:t xml:space="preserve">0.1089339</w:t>
+            </w:r>
+          </w:p>
+        </w:tc>
+        <w:tc>
+          <w:p>
+            <w:pPr>
+              <w:pStyle w:val="Compact"/>
+              <w:jc w:val="right"/>
+            </w:pPr>
+            <w:r>
+              <w:t xml:space="preserve">0.6981890</w:t>
             </w:r>
           </w:p>
         </w:tc>
@@ -1188,7 +1162,7 @@
               <w:jc w:val="left"/>
             </w:pPr>
             <w:r>
-              <w:t xml:space="preserve">shape</w:t>
+              <w:t xml:space="preserve">length(mm)</w:t>
             </w:r>
           </w:p>
         </w:tc>
@@ -1662,7 +1636,7 @@
         <w:rPr>
           <w:rStyle w:val="VerbatimChar"/>
         </w:rPr>
-        <w:t xml:space="preserve">## $`length(mm)`</w:t>
+        <w:t xml:space="preserve">## $form</w:t>
       </w:r>
     </w:p>
     <w:p>
@@ -1729,7 +1703,7 @@
         <w:rPr>
           <w:rStyle w:val="VerbatimChar"/>
         </w:rPr>
-        <w:t xml:space="preserve">## $shape</w:t>
+        <w:t xml:space="preserve">## $`length(mm)`</w:t>
       </w:r>
     </w:p>
     <w:p>
@@ -2052,7 +2026,7 @@
         <w:pStyle w:val="TableCaption"/>
       </w:pPr>
       <w:r>
-        <w:t xml:space="preserve">Table 2: Horizontal direction: Correlation of artefact volume with Cook's distance values for each model</w:t>
+        <w:t xml:space="preserve">Table 2 Horizontal direction: Correlation of artefact volume with Cook's distance values for each model</w:t>
       </w:r>
     </w:p>
     <w:tbl>
@@ -2060,7 +2034,7 @@
         <w:tblStyle w:val="TableNormal"/>
         <w:tblW w:type="pct" w:w="0.0"/>
         <w:tblLook w:firstRow="1"/>
-        <w:tblCaption w:val="Table 2: Horizontal direction: Correlation of artefact volume with Cook's distance values for each model"/>
+        <w:tblCaption w:val="Table 2 Horizontal direction: Correlation of artefact volume with Cook's distance values for each model"/>
       </w:tblPr>
       <w:tblGrid/>
       <w:tr>
@@ -2353,29 +2327,29 @@
               <w:jc w:val="right"/>
             </w:pPr>
             <w:r>
-              <w:t xml:space="preserve">0.4254928</w:t>
-            </w:r>
-          </w:p>
-        </w:tc>
-        <w:tc>
-          <w:p>
-            <w:pPr>
-              <w:pStyle w:val="Compact"/>
-              <w:jc w:val="right"/>
-            </w:pPr>
-            <w:r>
-              <w:t xml:space="preserve">2.4879458</w:t>
-            </w:r>
-          </w:p>
-        </w:tc>
-        <w:tc>
-          <w:p>
-            <w:pPr>
-              <w:pStyle w:val="Compact"/>
-              <w:jc w:val="right"/>
-            </w:pPr>
-            <w:r>
-              <w:t xml:space="preserve">0.0190709</w:t>
+              <w:t xml:space="preserve">0.0949662</w:t>
+            </w:r>
+          </w:p>
+        </w:tc>
+        <w:tc>
+          <w:p>
+            <w:pPr>
+              <w:pStyle w:val="Compact"/>
+              <w:jc w:val="right"/>
+            </w:pPr>
+            <w:r>
+              <w:t xml:space="preserve">0.5047955</w:t>
+            </w:r>
+          </w:p>
+        </w:tc>
+        <w:tc>
+          <w:p>
+            <w:pPr>
+              <w:pStyle w:val="Compact"/>
+              <w:jc w:val="right"/>
+            </w:pPr>
+            <w:r>
+              <w:t xml:space="preserve">0.6176525</w:t>
             </w:r>
           </w:p>
         </w:tc>
@@ -2397,18 +2371,18 @@
               <w:jc w:val="right"/>
             </w:pPr>
             <w:r>
-              <w:t xml:space="preserve">0.0770319</w:t>
-            </w:r>
-          </w:p>
-        </w:tc>
-        <w:tc>
-          <w:p>
-            <w:pPr>
-              <w:pStyle w:val="Compact"/>
-              <w:jc w:val="right"/>
-            </w:pPr>
-            <w:r>
-              <w:t xml:space="preserve">0.6813210</w:t>
+              <w:t xml:space="preserve">-0.2747015</w:t>
+            </w:r>
+          </w:p>
+        </w:tc>
+        <w:tc>
+          <w:p>
+            <w:pPr>
+              <w:pStyle w:val="Compact"/>
+              <w:jc w:val="right"/>
+            </w:pPr>
+            <w:r>
+              <w:t xml:space="preserve">0.4401756</w:t>
             </w:r>
           </w:p>
         </w:tc>
@@ -2419,7 +2393,7 @@
               <w:jc w:val="left"/>
             </w:pPr>
             <w:r>
-              <w:t xml:space="preserve">length(mm)</w:t>
+              <w:t xml:space="preserve">form</w:t>
             </w:r>
           </w:p>
         </w:tc>
@@ -2432,29 +2406,29 @@
               <w:jc w:val="right"/>
             </w:pPr>
             <w:r>
-              <w:t xml:space="preserve">0.0949662</w:t>
-            </w:r>
-          </w:p>
-        </w:tc>
-        <w:tc>
-          <w:p>
-            <w:pPr>
-              <w:pStyle w:val="Compact"/>
-              <w:jc w:val="right"/>
-            </w:pPr>
-            <w:r>
-              <w:t xml:space="preserve">0.5047955</w:t>
-            </w:r>
-          </w:p>
-        </w:tc>
-        <w:tc>
-          <w:p>
-            <w:pPr>
-              <w:pStyle w:val="Compact"/>
-              <w:jc w:val="right"/>
-            </w:pPr>
-            <w:r>
-              <w:t xml:space="preserve">0.6176525</w:t>
+              <w:t xml:space="preserve">0.4254928</w:t>
+            </w:r>
+          </w:p>
+        </w:tc>
+        <w:tc>
+          <w:p>
+            <w:pPr>
+              <w:pStyle w:val="Compact"/>
+              <w:jc w:val="right"/>
+            </w:pPr>
+            <w:r>
+              <w:t xml:space="preserve">2.4879458</w:t>
+            </w:r>
+          </w:p>
+        </w:tc>
+        <w:tc>
+          <w:p>
+            <w:pPr>
+              <w:pStyle w:val="Compact"/>
+              <w:jc w:val="right"/>
+            </w:pPr>
+            <w:r>
+              <w:t xml:space="preserve">0.0190709</w:t>
             </w:r>
           </w:p>
         </w:tc>
@@ -2476,18 +2450,18 @@
               <w:jc w:val="right"/>
             </w:pPr>
             <w:r>
-              <w:t xml:space="preserve">-0.2747015</w:t>
-            </w:r>
-          </w:p>
-        </w:tc>
-        <w:tc>
-          <w:p>
-            <w:pPr>
-              <w:pStyle w:val="Compact"/>
-              <w:jc w:val="right"/>
-            </w:pPr>
-            <w:r>
-              <w:t xml:space="preserve">0.4401756</w:t>
+              <w:t xml:space="preserve">0.0770319</w:t>
+            </w:r>
+          </w:p>
+        </w:tc>
+        <w:tc>
+          <w:p>
+            <w:pPr>
+              <w:pStyle w:val="Compact"/>
+              <w:jc w:val="right"/>
+            </w:pPr>
+            <w:r>
+              <w:t xml:space="preserve">0.6813210</w:t>
             </w:r>
           </w:p>
         </w:tc>
@@ -2498,7 +2472,7 @@
               <w:jc w:val="left"/>
             </w:pPr>
             <w:r>
-              <w:t xml:space="preserve">shape</w:t>
+              <w:t xml:space="preserve">length(mm)</w:t>
             </w:r>
           </w:p>
         </w:tc>
@@ -2972,7 +2946,7 @@
         <w:rPr>
           <w:rStyle w:val="VerbatimChar"/>
         </w:rPr>
-        <w:t xml:space="preserve">## $`length(mm)`</w:t>
+        <w:t xml:space="preserve">## $form</w:t>
       </w:r>
     </w:p>
     <w:p>
@@ -3039,7 +3013,7 @@
         <w:rPr>
           <w:rStyle w:val="VerbatimChar"/>
         </w:rPr>
-        <w:t xml:space="preserve">## $shape</w:t>
+        <w:t xml:space="preserve">## $`length(mm)`</w:t>
       </w:r>
     </w:p>
     <w:p>
@@ -3362,7 +3336,7 @@
         <w:pStyle w:val="TableCaption"/>
       </w:pPr>
       <w:r>
-        <w:t xml:space="preserve">Table 3: Vertical displacement: Correlation of artefact volume with Cook's distance values for each model</w:t>
+        <w:t xml:space="preserve">Table 3 Vertical displacement: Correlation of artefact volume with Cook's distance values for each model</w:t>
       </w:r>
     </w:p>
     <w:tbl>
@@ -3370,7 +3344,7 @@
         <w:tblStyle w:val="TableNormal"/>
         <w:tblW w:type="pct" w:w="0.0"/>
         <w:tblLook w:firstRow="1"/>
-        <w:tblCaption w:val="Table 3: Vertical displacement: Correlation of artefact volume with Cook's distance values for each model"/>
+        <w:tblCaption w:val="Table 3 Vertical displacement: Correlation of artefact volume with Cook's distance values for each model"/>
       </w:tblPr>
       <w:tblGrid/>
       <w:tr>
@@ -3663,29 +3637,29 @@
               <w:jc w:val="right"/>
             </w:pPr>
             <w:r>
-              <w:t xml:space="preserve">0.5070683</w:t>
-            </w:r>
-          </w:p>
-        </w:tc>
-        <w:tc>
-          <w:p>
-            <w:pPr>
-              <w:pStyle w:val="Compact"/>
-              <w:jc w:val="right"/>
-            </w:pPr>
-            <w:r>
-              <w:t xml:space="preserve">3.1130466</w:t>
-            </w:r>
-          </w:p>
-        </w:tc>
-        <w:tc>
-          <w:p>
-            <w:pPr>
-              <w:pStyle w:val="Compact"/>
-              <w:jc w:val="right"/>
-            </w:pPr>
-            <w:r>
-              <w:t xml:space="preserve">0.0042389</w:t>
+              <w:t xml:space="preserve">0.0056905</w:t>
+            </w:r>
+          </w:p>
+        </w:tc>
+        <w:tc>
+          <w:p>
+            <w:pPr>
+              <w:pStyle w:val="Compact"/>
+              <w:jc w:val="right"/>
+            </w:pPr>
+            <w:r>
+              <w:t xml:space="preserve">0.0301119</w:t>
+            </w:r>
+          </w:p>
+        </w:tc>
+        <w:tc>
+          <w:p>
+            <w:pPr>
+              <w:pStyle w:val="Compact"/>
+              <w:jc w:val="right"/>
+            </w:pPr>
+            <w:r>
+              <w:t xml:space="preserve">0.9761914</w:t>
             </w:r>
           </w:p>
         </w:tc>
@@ -3707,18 +3681,18 @@
               <w:jc w:val="right"/>
             </w:pPr>
             <w:r>
-              <w:t xml:space="preserve">0.1796105</w:t>
-            </w:r>
-          </w:p>
-        </w:tc>
-        <w:tc>
-          <w:p>
-            <w:pPr>
-              <w:pStyle w:val="Compact"/>
-              <w:jc w:val="right"/>
-            </w:pPr>
-            <w:r>
-              <w:t xml:space="preserve">0.7333655</w:t>
+              <w:t xml:space="preserve">-0.3553071</w:t>
+            </w:r>
+          </w:p>
+        </w:tc>
+        <w:tc>
+          <w:p>
+            <w:pPr>
+              <w:pStyle w:val="Compact"/>
+              <w:jc w:val="right"/>
+            </w:pPr>
+            <w:r>
+              <w:t xml:space="preserve">0.3652110</w:t>
             </w:r>
           </w:p>
         </w:tc>
@@ -3729,7 +3703,7 @@
               <w:jc w:val="left"/>
             </w:pPr>
             <w:r>
-              <w:t xml:space="preserve">length(mm)</w:t>
+              <w:t xml:space="preserve">form</w:t>
             </w:r>
           </w:p>
         </w:tc>
@@ -3742,29 +3716,29 @@
               <w:jc w:val="right"/>
             </w:pPr>
             <w:r>
-              <w:t xml:space="preserve">0.0056905</w:t>
-            </w:r>
-          </w:p>
-        </w:tc>
-        <w:tc>
-          <w:p>
-            <w:pPr>
-              <w:pStyle w:val="Compact"/>
-              <w:jc w:val="right"/>
-            </w:pPr>
-            <w:r>
-              <w:t xml:space="preserve">0.0301119</w:t>
-            </w:r>
-          </w:p>
-        </w:tc>
-        <w:tc>
-          <w:p>
-            <w:pPr>
-              <w:pStyle w:val="Compact"/>
-              <w:jc w:val="right"/>
-            </w:pPr>
-            <w:r>
-              <w:t xml:space="preserve">0.9761914</w:t>
+              <w:t xml:space="preserve">0.5070683</w:t>
+            </w:r>
+          </w:p>
+        </w:tc>
+        <w:tc>
+          <w:p>
+            <w:pPr>
+              <w:pStyle w:val="Compact"/>
+              <w:jc w:val="right"/>
+            </w:pPr>
+            <w:r>
+              <w:t xml:space="preserve">3.1130466</w:t>
+            </w:r>
+          </w:p>
+        </w:tc>
+        <w:tc>
+          <w:p>
+            <w:pPr>
+              <w:pStyle w:val="Compact"/>
+              <w:jc w:val="right"/>
+            </w:pPr>
+            <w:r>
+              <w:t xml:space="preserve">0.0042389</w:t>
             </w:r>
           </w:p>
         </w:tc>
@@ -3786,18 +3760,18 @@
               <w:jc w:val="right"/>
             </w:pPr>
             <w:r>
-              <w:t xml:space="preserve">-0.3553071</w:t>
-            </w:r>
-          </w:p>
-        </w:tc>
-        <w:tc>
-          <w:p>
-            <w:pPr>
-              <w:pStyle w:val="Compact"/>
-              <w:jc w:val="right"/>
-            </w:pPr>
-            <w:r>
-              <w:t xml:space="preserve">0.3652110</w:t>
+              <w:t xml:space="preserve">0.1796105</w:t>
+            </w:r>
+          </w:p>
+        </w:tc>
+        <w:tc>
+          <w:p>
+            <w:pPr>
+              <w:pStyle w:val="Compact"/>
+              <w:jc w:val="right"/>
+            </w:pPr>
+            <w:r>
+              <w:t xml:space="preserve">0.7333655</w:t>
             </w:r>
           </w:p>
         </w:tc>
@@ -3808,7 +3782,7 @@
               <w:jc w:val="left"/>
             </w:pPr>
             <w:r>
-              <w:t xml:space="preserve">shape</w:t>
+              <w:t xml:space="preserve">length(mm)</w:t>
             </w:r>
           </w:p>
         </w:tc>
@@ -4282,7 +4256,7 @@
         <w:rPr>
           <w:rStyle w:val="VerbatimChar"/>
         </w:rPr>
-        <w:t xml:space="preserve">## $`length(mm)`</w:t>
+        <w:t xml:space="preserve">## $form</w:t>
       </w:r>
     </w:p>
     <w:p>
@@ -4349,7 +4323,7 @@
         <w:rPr>
           <w:rStyle w:val="VerbatimChar"/>
         </w:rPr>
-        <w:t xml:space="preserve">## $shape</w:t>
+        <w:t xml:space="preserve">## $`length(mm)`</w:t>
       </w:r>
     </w:p>
     <w:p>
@@ -4672,7 +4646,7 @@
         <w:pStyle w:val="TableCaption"/>
       </w:pPr>
       <w:r>
-        <w:t xml:space="preserve">Table 4: Artefact orientation: Correlation of artefact volume with Cook's distance values for each model</w:t>
+        <w:t xml:space="preserve">Table 4 Artefact orientation: Correlation of artefact volume with Cook's distance values for each model</w:t>
       </w:r>
     </w:p>
     <w:tbl>
@@ -4680,7 +4654,7 @@
         <w:tblStyle w:val="TableNormal"/>
         <w:tblW w:type="pct" w:w="0.0"/>
         <w:tblLook w:firstRow="1"/>
-        <w:tblCaption w:val="Table 4: Artefact orientation: Correlation of artefact volume with Cook's distance values for each model"/>
+        <w:tblCaption w:val="Table 4 Artefact orientation: Correlation of artefact volume with Cook's distance values for each model"/>
       </w:tblPr>
       <w:tblGrid/>
       <w:tr>
@@ -4973,29 +4947,29 @@
               <w:jc w:val="right"/>
             </w:pPr>
             <w:r>
-              <w:t xml:space="preserve">0.8538854</w:t>
-            </w:r>
-          </w:p>
-        </w:tc>
-        <w:tc>
-          <w:p>
-            <w:pPr>
-              <w:pStyle w:val="Compact"/>
-              <w:jc w:val="right"/>
-            </w:pPr>
-            <w:r>
-              <w:t xml:space="preserve">5.6833176</w:t>
-            </w:r>
-          </w:p>
-        </w:tc>
-        <w:tc>
-          <w:p>
-            <w:pPr>
-              <w:pStyle w:val="Compact"/>
-              <w:jc w:val="right"/>
-            </w:pPr>
-            <w:r>
-              <w:t xml:space="preserve">0.0001018</w:t>
+              <w:t xml:space="preserve">0.4527153</w:t>
+            </w:r>
+          </w:p>
+        </w:tc>
+        <w:tc>
+          <w:p>
+            <w:pPr>
+              <w:pStyle w:val="Compact"/>
+              <w:jc w:val="right"/>
+            </w:pPr>
+            <w:r>
+              <w:t xml:space="preserve">1.7588098</w:t>
+            </w:r>
+          </w:p>
+        </w:tc>
+        <w:tc>
+          <w:p>
+            <w:pPr>
+              <w:pStyle w:val="Compact"/>
+              <w:jc w:val="right"/>
+            </w:pPr>
+            <w:r>
+              <w:t xml:space="preserve">0.1040588</w:t>
             </w:r>
           </w:p>
         </w:tc>
@@ -5017,18 +4991,18 @@
               <w:jc w:val="right"/>
             </w:pPr>
             <w:r>
-              <w:t xml:space="preserve">0.5911112</w:t>
-            </w:r>
-          </w:p>
-        </w:tc>
-        <w:tc>
-          <w:p>
-            <w:pPr>
-              <w:pStyle w:val="Compact"/>
-              <w:jc w:val="right"/>
-            </w:pPr>
-            <w:r>
-              <w:t xml:space="preserve">0.9527965</w:t>
+              <w:t xml:space="preserve">-0.1024801</w:t>
+            </w:r>
+          </w:p>
+        </w:tc>
+        <w:tc>
+          <w:p>
+            <w:pPr>
+              <w:pStyle w:val="Compact"/>
+              <w:jc w:val="right"/>
+            </w:pPr>
+            <w:r>
+              <w:t xml:space="preserve">0.7928509</w:t>
             </w:r>
           </w:p>
         </w:tc>
@@ -5039,7 +5013,7 @@
               <w:jc w:val="left"/>
             </w:pPr>
             <w:r>
-              <w:t xml:space="preserve">length(mm)</w:t>
+              <w:t xml:space="preserve">form</w:t>
             </w:r>
           </w:p>
         </w:tc>
@@ -5052,29 +5026,29 @@
               <w:jc w:val="right"/>
             </w:pPr>
             <w:r>
-              <w:t xml:space="preserve">0.4527153</w:t>
-            </w:r>
-          </w:p>
-        </w:tc>
-        <w:tc>
-          <w:p>
-            <w:pPr>
-              <w:pStyle w:val="Compact"/>
-              <w:jc w:val="right"/>
-            </w:pPr>
-            <w:r>
-              <w:t xml:space="preserve">1.7588098</w:t>
-            </w:r>
-          </w:p>
-        </w:tc>
-        <w:tc>
-          <w:p>
-            <w:pPr>
-              <w:pStyle w:val="Compact"/>
-              <w:jc w:val="right"/>
-            </w:pPr>
-            <w:r>
-              <w:t xml:space="preserve">0.1040588</w:t>
+              <w:t xml:space="preserve">0.8538854</w:t>
+            </w:r>
+          </w:p>
+        </w:tc>
+        <w:tc>
+          <w:p>
+            <w:pPr>
+              <w:pStyle w:val="Compact"/>
+              <w:jc w:val="right"/>
+            </w:pPr>
+            <w:r>
+              <w:t xml:space="preserve">5.6833176</w:t>
+            </w:r>
+          </w:p>
+        </w:tc>
+        <w:tc>
+          <w:p>
+            <w:pPr>
+              <w:pStyle w:val="Compact"/>
+              <w:jc w:val="right"/>
+            </w:pPr>
+            <w:r>
+              <w:t xml:space="preserve">0.0001018</w:t>
             </w:r>
           </w:p>
         </w:tc>
@@ -5096,18 +5070,18 @@
               <w:jc w:val="right"/>
             </w:pPr>
             <w:r>
-              <w:t xml:space="preserve">-0.1024801</w:t>
-            </w:r>
-          </w:p>
-        </w:tc>
-        <w:tc>
-          <w:p>
-            <w:pPr>
-              <w:pStyle w:val="Compact"/>
-              <w:jc w:val="right"/>
-            </w:pPr>
-            <w:r>
-              <w:t xml:space="preserve">0.7928509</w:t>
+              <w:t xml:space="preserve">0.5911112</w:t>
+            </w:r>
+          </w:p>
+        </w:tc>
+        <w:tc>
+          <w:p>
+            <w:pPr>
+              <w:pStyle w:val="Compact"/>
+              <w:jc w:val="right"/>
+            </w:pPr>
+            <w:r>
+              <w:t xml:space="preserve">0.9527965</w:t>
             </w:r>
           </w:p>
         </w:tc>
@@ -5118,7 +5092,7 @@
               <w:jc w:val="left"/>
             </w:pPr>
             <w:r>
-              <w:t xml:space="preserve">shape</w:t>
+              <w:t xml:space="preserve">length(mm)</w:t>
             </w:r>
           </w:p>
         </w:tc>
@@ -5592,7 +5566,7 @@
         <w:rPr>
           <w:rStyle w:val="VerbatimChar"/>
         </w:rPr>
-        <w:t xml:space="preserve">## $`length(mm)`</w:t>
+        <w:t xml:space="preserve">## $form</w:t>
       </w:r>
     </w:p>
     <w:p>
@@ -5659,7 +5633,7 @@
         <w:rPr>
           <w:rStyle w:val="VerbatimChar"/>
         </w:rPr>
-        <w:t xml:space="preserve">## $shape</w:t>
+        <w:t xml:space="preserve">## $`length(mm)`</w:t>
       </w:r>
     </w:p>
     <w:p>
@@ -5982,7 +5956,7 @@
         <w:pStyle w:val="TableCaption"/>
       </w:pPr>
       <w:r>
-        <w:t xml:space="preserve">Table 5: Artefact plunge: Correlation of artefact volume with Cook's distance values for each model</w:t>
+        <w:t xml:space="preserve">Table 5 Artefact plunge: Correlation of artefact volume with Cook's distance values for each model</w:t>
       </w:r>
     </w:p>
     <w:tbl>
@@ -5990,7 +5964,7 @@
         <w:tblStyle w:val="TableNormal"/>
         <w:tblW w:type="pct" w:w="0.0"/>
         <w:tblLook w:firstRow="1"/>
-        <w:tblCaption w:val="Table 5: Artefact plunge: Correlation of artefact volume with Cook's distance values for each model"/>
+        <w:tblCaption w:val="Table 5 Artefact plunge: Correlation of artefact volume with Cook's distance values for each model"/>
       </w:tblPr>
       <w:tblGrid/>
       <w:tr>
@@ -6283,29 +6257,29 @@
               <w:jc w:val="right"/>
             </w:pPr>
             <w:r>
-              <w:t xml:space="preserve">0.6479169</w:t>
-            </w:r>
-          </w:p>
-        </w:tc>
-        <w:tc>
-          <w:p>
-            <w:pPr>
-              <w:pStyle w:val="Compact"/>
-              <w:jc w:val="right"/>
-            </w:pPr>
-            <w:r>
-              <w:t xml:space="preserve">2.9465902</w:t>
-            </w:r>
-          </w:p>
-        </w:tc>
-        <w:tc>
-          <w:p>
-            <w:pPr>
-              <w:pStyle w:val="Compact"/>
-              <w:jc w:val="right"/>
-            </w:pPr>
-            <w:r>
-              <w:t xml:space="preserve">0.0122214</w:t>
+              <w:t xml:space="preserve">-0.2179372</w:t>
+            </w:r>
+          </w:p>
+        </w:tc>
+        <w:tc>
+          <w:p>
+            <w:pPr>
+              <w:pStyle w:val="Compact"/>
+              <w:jc w:val="right"/>
+            </w:pPr>
+            <w:r>
+              <w:t xml:space="preserve">-0.7735506</w:t>
+            </w:r>
+          </w:p>
+        </w:tc>
+        <w:tc>
+          <w:p>
+            <w:pPr>
+              <w:pStyle w:val="Compact"/>
+              <w:jc w:val="right"/>
+            </w:pPr>
+            <w:r>
+              <w:t xml:space="preserve">0.4541661</w:t>
             </w:r>
           </w:p>
         </w:tc>
@@ -6327,18 +6301,18 @@
               <w:jc w:val="right"/>
             </w:pPr>
             <w:r>
-              <w:t xml:space="preserve">0.1788058</w:t>
-            </w:r>
-          </w:p>
-        </w:tc>
-        <w:tc>
-          <w:p>
-            <w:pPr>
-              <w:pStyle w:val="Compact"/>
-              <w:jc w:val="right"/>
-            </w:pPr>
-            <w:r>
-              <w:t xml:space="preserve">0.8770066</w:t>
+              <w:t xml:space="preserve">-0.6709345</w:t>
+            </w:r>
+          </w:p>
+        </w:tc>
+        <w:tc>
+          <w:p>
+            <w:pPr>
+              <w:pStyle w:val="Compact"/>
+              <w:jc w:val="right"/>
+            </w:pPr>
+            <w:r>
+              <w:t xml:space="preserve">0.3535210</w:t>
             </w:r>
           </w:p>
         </w:tc>
@@ -6349,7 +6323,7 @@
               <w:jc w:val="left"/>
             </w:pPr>
             <w:r>
-              <w:t xml:space="preserve">length(mm)</w:t>
+              <w:t xml:space="preserve">form</w:t>
             </w:r>
           </w:p>
         </w:tc>
@@ -6362,29 +6336,29 @@
               <w:jc w:val="right"/>
             </w:pPr>
             <w:r>
-              <w:t xml:space="preserve">-0.2179372</w:t>
-            </w:r>
-          </w:p>
-        </w:tc>
-        <w:tc>
-          <w:p>
-            <w:pPr>
-              <w:pStyle w:val="Compact"/>
-              <w:jc w:val="right"/>
-            </w:pPr>
-            <w:r>
-              <w:t xml:space="preserve">-0.7735506</w:t>
-            </w:r>
-          </w:p>
-        </w:tc>
-        <w:tc>
-          <w:p>
-            <w:pPr>
-              <w:pStyle w:val="Compact"/>
-              <w:jc w:val="right"/>
-            </w:pPr>
-            <w:r>
-              <w:t xml:space="preserve">0.4541661</w:t>
+              <w:t xml:space="preserve">0.6479169</w:t>
+            </w:r>
+          </w:p>
+        </w:tc>
+        <w:tc>
+          <w:p>
+            <w:pPr>
+              <w:pStyle w:val="Compact"/>
+              <w:jc w:val="right"/>
+            </w:pPr>
+            <w:r>
+              <w:t xml:space="preserve">2.9465902</w:t>
+            </w:r>
+          </w:p>
+        </w:tc>
+        <w:tc>
+          <w:p>
+            <w:pPr>
+              <w:pStyle w:val="Compact"/>
+              <w:jc w:val="right"/>
+            </w:pPr>
+            <w:r>
+              <w:t xml:space="preserve">0.0122214</w:t>
             </w:r>
           </w:p>
         </w:tc>
@@ -6406,18 +6380,18 @@
               <w:jc w:val="right"/>
             </w:pPr>
             <w:r>
-              <w:t xml:space="preserve">-0.6709345</w:t>
-            </w:r>
-          </w:p>
-        </w:tc>
-        <w:tc>
-          <w:p>
-            <w:pPr>
-              <w:pStyle w:val="Compact"/>
-              <w:jc w:val="right"/>
-            </w:pPr>
-            <w:r>
-              <w:t xml:space="preserve">0.3535210</w:t>
+              <w:t xml:space="preserve">0.1788058</w:t>
+            </w:r>
+          </w:p>
+        </w:tc>
+        <w:tc>
+          <w:p>
+            <w:pPr>
+              <w:pStyle w:val="Compact"/>
+              <w:jc w:val="right"/>
+            </w:pPr>
+            <w:r>
+              <w:t xml:space="preserve">0.8770066</w:t>
             </w:r>
           </w:p>
         </w:tc>
@@ -6428,7 +6402,7 @@
               <w:jc w:val="left"/>
             </w:pPr>
             <w:r>
-              <w:t xml:space="preserve">shape</w:t>
+              <w:t xml:space="preserve">length(mm)</w:t>
             </w:r>
           </w:p>
         </w:tc>
@@ -6843,6 +6817,82 @@
           </wp:inline>
         </w:drawing>
       </w:r>
+    </w:p>
+    <w:p>
+      <w:pPr>
+        <w:pStyle w:val="SourceCode"/>
+      </w:pPr>
+      <w:r>
+        <w:rPr>
+          <w:rStyle w:val="VerbatimChar"/>
+        </w:rPr>
+        <w:t xml:space="preserve">## Loading required package: MASS</w:t>
+      </w:r>
+    </w:p>
+    <w:p>
+      <w:pPr>
+        <w:pStyle w:val="SourceCode"/>
+      </w:pPr>
+      <w:r>
+        <w:rPr>
+          <w:rStyle w:val="VerbatimChar"/>
+        </w:rPr>
+        <w:t xml:space="preserve">## </w:t>
+      </w:r>
+      <w:r>
+        <w:br w:type="textWrapping"/>
+      </w:r>
+      <w:r>
+        <w:rPr>
+          <w:rStyle w:val="VerbatimChar"/>
+        </w:rPr>
+        <w:t xml:space="preserve">## Attaching package: 'MASS'</w:t>
+      </w:r>
+    </w:p>
+    <w:p>
+      <w:pPr>
+        <w:pStyle w:val="SourceCode"/>
+      </w:pPr>
+      <w:r>
+        <w:rPr>
+          <w:rStyle w:val="VerbatimChar"/>
+        </w:rPr>
+        <w:t xml:space="preserve">## The following object is masked from 'package:dplyr':</w:t>
+      </w:r>
+      <w:r>
+        <w:br w:type="textWrapping"/>
+      </w:r>
+      <w:r>
+        <w:rPr>
+          <w:rStyle w:val="VerbatimChar"/>
+        </w:rPr>
+        <w:t xml:space="preserve">## </w:t>
+      </w:r>
+      <w:r>
+        <w:br w:type="textWrapping"/>
+      </w:r>
+      <w:r>
+        <w:rPr>
+          <w:rStyle w:val="VerbatimChar"/>
+        </w:rPr>
+        <w:t xml:space="preserve">##     select</w:t>
+      </w:r>
+    </w:p>
+    <w:p>
+      <w:pPr>
+        <w:pStyle w:val="SourceCode"/>
+      </w:pPr>
+      <w:r>
+        <w:rPr>
+          <w:rStyle w:val="VerbatimChar"/>
+        </w:rPr>
+        <w:t xml:space="preserve">## Loading required package: survival</w:t>
+      </w:r>
+    </w:p>
+    <w:p>
+      <w:pPr>
+        <w:pStyle w:val="FirstParagraph"/>
+      </w:pPr>
       <w:r>
         <w:drawing>
           <wp:inline>
@@ -7436,7 +7486,7 @@
         <w:pStyle w:val="FirstParagraph"/>
       </w:pPr>
       <w:r>
-        <w:t xml:space="preserve">This report was generated on 2016-10-20 15:09:05 using the following computational environment and dependencies:</w:t>
+        <w:t xml:space="preserve">This report was generated on 2016-12-31 23:27:15 using the following computational environment and dependencies:</w:t>
       </w:r>
     </w:p>
     <w:p>
@@ -7467,7 +7517,7 @@
         <w:rPr>
           <w:rStyle w:val="VerbatimChar"/>
         </w:rPr>
-        <w:t xml:space="preserve">##  version  R version 3.3.1 (2016-06-21)</w:t>
+        <w:t xml:space="preserve">##  version  R version 3.3.2 (2016-10-31)</w:t>
       </w:r>
       <w:r>
         <w:br w:type="textWrapping"/>
@@ -7512,16 +7562,16 @@
         <w:rPr>
           <w:rStyle w:val="VerbatimChar"/>
         </w:rPr>
-        <w:t xml:space="preserve">##  tz       America/Los_Angeles         </w:t>
-      </w:r>
-      <w:r>
-        <w:br w:type="textWrapping"/>
-      </w:r>
-      <w:r>
-        <w:rPr>
-          <w:rStyle w:val="VerbatimChar"/>
-        </w:rPr>
-        <w:t xml:space="preserve">##  date     2016-10-20</w:t>
+        <w:t xml:space="preserve">##  tz       Australia/Perth             </w:t>
+      </w:r>
+      <w:r>
+        <w:br w:type="textWrapping"/>
+      </w:r>
+      <w:r>
+        <w:rPr>
+          <w:rStyle w:val="VerbatimChar"/>
+        </w:rPr>
+        <w:t xml:space="preserve">##  date     2016-12-31</w:t>
       </w:r>
     </w:p>
     <w:p>
@@ -7543,322 +7593,497 @@
         <w:rPr>
           <w:rStyle w:val="VerbatimChar"/>
         </w:rPr>
-        <w:t xml:space="preserve">##  package    * version    date       source                             </w:t>
-      </w:r>
-      <w:r>
-        <w:br w:type="textWrapping"/>
-      </w:r>
-      <w:r>
-        <w:rPr>
-          <w:rStyle w:val="VerbatimChar"/>
-        </w:rPr>
-        <w:t xml:space="preserve">##  assertthat   0.1        2013-12-06 CRAN (R 3.3.1)                     </w:t>
-      </w:r>
-      <w:r>
-        <w:br w:type="textWrapping"/>
-      </w:r>
-      <w:r>
-        <w:rPr>
-          <w:rStyle w:val="VerbatimChar"/>
-        </w:rPr>
-        <w:t xml:space="preserve">##  bookdown     0.1.1      2016-08-03 Github (rstudio/bookdown@902a670)  </w:t>
-      </w:r>
-      <w:r>
-        <w:br w:type="textWrapping"/>
-      </w:r>
-      <w:r>
-        <w:rPr>
-          <w:rStyle w:val="VerbatimChar"/>
-        </w:rPr>
-        <w:t xml:space="preserve">##  colorspace   1.2-6      2015-03-11 CRAN (R 3.3.1)                     </w:t>
-      </w:r>
-      <w:r>
-        <w:br w:type="textWrapping"/>
-      </w:r>
-      <w:r>
-        <w:rPr>
-          <w:rStyle w:val="VerbatimChar"/>
-        </w:rPr>
-        <w:t xml:space="preserve">##  DBI          0.5-1      2016-09-10 CRAN (R 3.3.1)                     </w:t>
-      </w:r>
-      <w:r>
-        <w:br w:type="textWrapping"/>
-      </w:r>
-      <w:r>
-        <w:rPr>
-          <w:rStyle w:val="VerbatimChar"/>
-        </w:rPr>
-        <w:t xml:space="preserve">##  devtools     1.12.0     2016-06-24 CRAN (R 3.3.1)                     </w:t>
-      </w:r>
-      <w:r>
-        <w:br w:type="textWrapping"/>
-      </w:r>
-      <w:r>
-        <w:rPr>
-          <w:rStyle w:val="VerbatimChar"/>
-        </w:rPr>
-        <w:t xml:space="preserve">##  digest       0.6.10     2016-08-02 CRAN (R 3.3.1)                     </w:t>
-      </w:r>
-      <w:r>
-        <w:br w:type="textWrapping"/>
-      </w:r>
-      <w:r>
-        <w:rPr>
-          <w:rStyle w:val="VerbatimChar"/>
-        </w:rPr>
-        <w:t xml:space="preserve">##  dplyr      * 0.5.0.9000 2016-08-03 Github (hadley/dplyr@8b28b0b)      </w:t>
-      </w:r>
-      <w:r>
-        <w:br w:type="textWrapping"/>
-      </w:r>
-      <w:r>
-        <w:rPr>
-          <w:rStyle w:val="VerbatimChar"/>
-        </w:rPr>
-        <w:t xml:space="preserve">##  evaluate     0.9        2016-04-29 CRAN (R 3.3.1)                     </w:t>
-      </w:r>
-      <w:r>
-        <w:br w:type="textWrapping"/>
-      </w:r>
-      <w:r>
-        <w:rPr>
-          <w:rStyle w:val="VerbatimChar"/>
-        </w:rPr>
-        <w:t xml:space="preserve">##  formatR      1.4        2016-05-09 CRAN (R 3.3.1)                     </w:t>
-      </w:r>
-      <w:r>
-        <w:br w:type="textWrapping"/>
-      </w:r>
-      <w:r>
-        <w:rPr>
-          <w:rStyle w:val="VerbatimChar"/>
-        </w:rPr>
-        <w:t xml:space="preserve">##  ggfortify  * 0.2.0      2016-06-02 CRAN (R 3.3.1)                     </w:t>
-      </w:r>
-      <w:r>
-        <w:br w:type="textWrapping"/>
-      </w:r>
-      <w:r>
-        <w:rPr>
-          <w:rStyle w:val="VerbatimChar"/>
-        </w:rPr>
-        <w:t xml:space="preserve">##  ggplot2    * 2.1.0      2016-03-01 CRAN (R 3.3.1)                     </w:t>
-      </w:r>
-      <w:r>
-        <w:br w:type="textWrapping"/>
-      </w:r>
-      <w:r>
-        <w:rPr>
-          <w:rStyle w:val="VerbatimChar"/>
-        </w:rPr>
-        <w:t xml:space="preserve">##  gridExtra  * 2.2.1      2016-08-03 Github (baptiste/gridextra@478a7d2)</w:t>
-      </w:r>
-      <w:r>
-        <w:br w:type="textWrapping"/>
-      </w:r>
-      <w:r>
-        <w:rPr>
-          <w:rStyle w:val="VerbatimChar"/>
-        </w:rPr>
-        <w:t xml:space="preserve">##  gtable       0.2.0      2016-02-26 CRAN (R 3.3.1)                     </w:t>
-      </w:r>
-      <w:r>
-        <w:br w:type="textWrapping"/>
-      </w:r>
-      <w:r>
-        <w:rPr>
-          <w:rStyle w:val="VerbatimChar"/>
-        </w:rPr>
-        <w:t xml:space="preserve">##  htmltools    0.3.5      2016-03-21 CRAN (R 3.3.1)                     </w:t>
-      </w:r>
-      <w:r>
-        <w:br w:type="textWrapping"/>
-      </w:r>
-      <w:r>
-        <w:rPr>
-          <w:rStyle w:val="VerbatimChar"/>
-        </w:rPr>
-        <w:t xml:space="preserve">##  httpuv       1.3.3      2015-08-04 CRAN (R 3.3.1)                     </w:t>
-      </w:r>
-      <w:r>
-        <w:br w:type="textWrapping"/>
-      </w:r>
-      <w:r>
-        <w:rPr>
-          <w:rStyle w:val="VerbatimChar"/>
-        </w:rPr>
-        <w:t xml:space="preserve">##  knitr      * 1.14       2016-08-13 CRAN (R 3.3.1)                     </w:t>
-      </w:r>
-      <w:r>
-        <w:br w:type="textWrapping"/>
-      </w:r>
-      <w:r>
-        <w:rPr>
-          <w:rStyle w:val="VerbatimChar"/>
-        </w:rPr>
-        <w:t xml:space="preserve">##  magrittr     1.5        2014-11-22 CRAN (R 3.3.1)                     </w:t>
-      </w:r>
-      <w:r>
-        <w:br w:type="textWrapping"/>
-      </w:r>
-      <w:r>
-        <w:rPr>
-          <w:rStyle w:val="VerbatimChar"/>
-        </w:rPr>
-        <w:t xml:space="preserve">##  memoise      1.0.0      2016-01-29 CRAN (R 3.3.1)                     </w:t>
-      </w:r>
-      <w:r>
-        <w:br w:type="textWrapping"/>
-      </w:r>
-      <w:r>
-        <w:rPr>
-          <w:rStyle w:val="VerbatimChar"/>
-        </w:rPr>
-        <w:t xml:space="preserve">##  mime         0.5        2016-07-07 CRAN (R 3.3.1)                     </w:t>
-      </w:r>
-      <w:r>
-        <w:br w:type="textWrapping"/>
-      </w:r>
-      <w:r>
-        <w:rPr>
-          <w:rStyle w:val="VerbatimChar"/>
-        </w:rPr>
-        <w:t xml:space="preserve">##  miniUI       0.1.1      2016-01-15 CRAN (R 3.3.1)                     </w:t>
-      </w:r>
-      <w:r>
-        <w:br w:type="textWrapping"/>
-      </w:r>
-      <w:r>
-        <w:rPr>
-          <w:rStyle w:val="VerbatimChar"/>
-        </w:rPr>
-        <w:t xml:space="preserve">##  munsell      0.4.3      2016-02-13 CRAN (R 3.3.1)                     </w:t>
-      </w:r>
-      <w:r>
-        <w:br w:type="textWrapping"/>
-      </w:r>
-      <w:r>
-        <w:rPr>
-          <w:rStyle w:val="VerbatimChar"/>
-        </w:rPr>
-        <w:t xml:space="preserve">##  plyr         1.8.4      2016-06-08 CRAN (R 3.3.1)                     </w:t>
-      </w:r>
-      <w:r>
-        <w:br w:type="textWrapping"/>
-      </w:r>
-      <w:r>
-        <w:rPr>
-          <w:rStyle w:val="VerbatimChar"/>
-        </w:rPr>
-        <w:t xml:space="preserve">##  R6           2.1.3      2016-08-19 CRAN (R 3.3.1)                     </w:t>
-      </w:r>
-      <w:r>
-        <w:br w:type="textWrapping"/>
-      </w:r>
-      <w:r>
-        <w:rPr>
-          <w:rStyle w:val="VerbatimChar"/>
-        </w:rPr>
-        <w:t xml:space="preserve">##  Rcpp         0.12.7     2016-09-05 CRAN (R 3.3.1)                     </w:t>
-      </w:r>
-      <w:r>
-        <w:br w:type="textWrapping"/>
-      </w:r>
-      <w:r>
-        <w:rPr>
-          <w:rStyle w:val="VerbatimChar"/>
-        </w:rPr>
-        <w:t xml:space="preserve">##  readxl     * 0.1.1      2016-03-28 CRAN (R 3.3.1)                     </w:t>
-      </w:r>
-      <w:r>
-        <w:br w:type="textWrapping"/>
-      </w:r>
-      <w:r>
-        <w:rPr>
-          <w:rStyle w:val="VerbatimChar"/>
-        </w:rPr>
-        <w:t xml:space="preserve">##  rmarkdown    1.0.9001   2016-08-03 Github (rstudio/rmarkdown@7769342) </w:t>
-      </w:r>
-      <w:r>
-        <w:br w:type="textWrapping"/>
-      </w:r>
-      <w:r>
-        <w:rPr>
-          <w:rStyle w:val="VerbatimChar"/>
-        </w:rPr>
-        <w:t xml:space="preserve">##  scales       0.4.0      2016-02-26 CRAN (R 3.3.1)                     </w:t>
-      </w:r>
-      <w:r>
-        <w:br w:type="textWrapping"/>
-      </w:r>
-      <w:r>
-        <w:rPr>
-          <w:rStyle w:val="VerbatimChar"/>
-        </w:rPr>
-        <w:t xml:space="preserve">##  shiny        0.14       2016-09-10 CRAN (R 3.3.1)                     </w:t>
-      </w:r>
-      <w:r>
-        <w:br w:type="textWrapping"/>
-      </w:r>
-      <w:r>
-        <w:rPr>
-          <w:rStyle w:val="VerbatimChar"/>
-        </w:rPr>
-        <w:t xml:space="preserve">##  stringi      1.1.1      2016-05-27 CRAN (R 3.3.0)                     </w:t>
-      </w:r>
-      <w:r>
-        <w:br w:type="textWrapping"/>
-      </w:r>
-      <w:r>
-        <w:rPr>
-          <w:rStyle w:val="VerbatimChar"/>
-        </w:rPr>
-        <w:t xml:space="preserve">##  stringr    * 1.1.0      2016-08-19 CRAN (R 3.3.1)                     </w:t>
-      </w:r>
-      <w:r>
-        <w:br w:type="textWrapping"/>
-      </w:r>
-      <w:r>
-        <w:rPr>
-          <w:rStyle w:val="VerbatimChar"/>
-        </w:rPr>
-        <w:t xml:space="preserve">##  tibble       1.2        2016-08-26 CRAN (R 3.3.1)                     </w:t>
-      </w:r>
-      <w:r>
-        <w:br w:type="textWrapping"/>
-      </w:r>
-      <w:r>
-        <w:rPr>
-          <w:rStyle w:val="VerbatimChar"/>
-        </w:rPr>
-        <w:t xml:space="preserve">##  tidyr        0.6.0.9000 2016-09-17 Github (hadley/tidyr@3c9335b)      </w:t>
-      </w:r>
-      <w:r>
-        <w:br w:type="textWrapping"/>
-      </w:r>
-      <w:r>
-        <w:rPr>
-          <w:rStyle w:val="VerbatimChar"/>
-        </w:rPr>
-        <w:t xml:space="preserve">##  withr        1.0.2      2016-06-20 CRAN (R 3.3.1)                     </w:t>
-      </w:r>
-      <w:r>
-        <w:br w:type="textWrapping"/>
-      </w:r>
-      <w:r>
-        <w:rPr>
-          <w:rStyle w:val="VerbatimChar"/>
-        </w:rPr>
-        <w:t xml:space="preserve">##  xtable       1.8-2      2016-02-05 CRAN (R 3.3.1)                     </w:t>
-      </w:r>
-      <w:r>
-        <w:br w:type="textWrapping"/>
-      </w:r>
-      <w:r>
-        <w:rPr>
-          <w:rStyle w:val="VerbatimChar"/>
-        </w:rPr>
-        <w:t xml:space="preserve">##  yaml         2.1.13     2014-06-12 CRAN (R 3.3.1)</w:t>
+        <w:t xml:space="preserve">##  package      * version    date       source                          </w:t>
+      </w:r>
+      <w:r>
+        <w:br w:type="textWrapping"/>
+      </w:r>
+      <w:r>
+        <w:rPr>
+          <w:rStyle w:val="VerbatimChar"/>
+        </w:rPr>
+        <w:t xml:space="preserve">##  assertthat     0.1        2013-12-06 CRAN (R 3.3.2)                  </w:t>
+      </w:r>
+      <w:r>
+        <w:br w:type="textWrapping"/>
+      </w:r>
+      <w:r>
+        <w:rPr>
+          <w:rStyle w:val="VerbatimChar"/>
+        </w:rPr>
+        <w:t xml:space="preserve">##  backports      1.0.4      2016-10-24 CRAN (R 3.3.2)                  </w:t>
+      </w:r>
+      <w:r>
+        <w:br w:type="textWrapping"/>
+      </w:r>
+      <w:r>
+        <w:rPr>
+          <w:rStyle w:val="VerbatimChar"/>
+        </w:rPr>
+        <w:t xml:space="preserve">##  bookdown       0.3        2016-11-28 CRAN (R 3.3.2)                  </w:t>
+      </w:r>
+      <w:r>
+        <w:br w:type="textWrapping"/>
+      </w:r>
+      <w:r>
+        <w:rPr>
+          <w:rStyle w:val="VerbatimChar"/>
+        </w:rPr>
+        <w:t xml:space="preserve">##  broom        * 0.4.1      2016-06-24 CRAN (R 3.3.1)                  </w:t>
+      </w:r>
+      <w:r>
+        <w:br w:type="textWrapping"/>
+      </w:r>
+      <w:r>
+        <w:rPr>
+          <w:rStyle w:val="VerbatimChar"/>
+        </w:rPr>
+        <w:t xml:space="preserve">##  codetools      0.2-15     2016-10-05 CRAN (R 3.3.2)                  </w:t>
+      </w:r>
+      <w:r>
+        <w:br w:type="textWrapping"/>
+      </w:r>
+      <w:r>
+        <w:rPr>
+          <w:rStyle w:val="VerbatimChar"/>
+        </w:rPr>
+        <w:t xml:space="preserve">##  colorspace     1.2-7      2016-10-11 CRAN (R 3.3.2)                  </w:t>
+      </w:r>
+      <w:r>
+        <w:br w:type="textWrapping"/>
+      </w:r>
+      <w:r>
+        <w:rPr>
+          <w:rStyle w:val="VerbatimChar"/>
+        </w:rPr>
+        <w:t xml:space="preserve">##  DBI            0.5-1      2016-09-10 CRAN (R 3.3.2)                  </w:t>
+      </w:r>
+      <w:r>
+        <w:br w:type="textWrapping"/>
+      </w:r>
+      <w:r>
+        <w:rPr>
+          <w:rStyle w:val="VerbatimChar"/>
+        </w:rPr>
+        <w:t xml:space="preserve">##  devtools       1.12.0     2016-06-24 CRAN (R 3.3.2)                  </w:t>
+      </w:r>
+      <w:r>
+        <w:br w:type="textWrapping"/>
+      </w:r>
+      <w:r>
+        <w:rPr>
+          <w:rStyle w:val="VerbatimChar"/>
+        </w:rPr>
+        <w:t xml:space="preserve">##  digest         0.6.10     2016-08-02 CRAN (R 3.3.2)                  </w:t>
+      </w:r>
+      <w:r>
+        <w:br w:type="textWrapping"/>
+      </w:r>
+      <w:r>
+        <w:rPr>
+          <w:rStyle w:val="VerbatimChar"/>
+        </w:rPr>
+        <w:t xml:space="preserve">##  dplyr        * 0.5.0      2016-06-24 CRAN (R 3.3.2)                  </w:t>
+      </w:r>
+      <w:r>
+        <w:br w:type="textWrapping"/>
+      </w:r>
+      <w:r>
+        <w:rPr>
+          <w:rStyle w:val="VerbatimChar"/>
+        </w:rPr>
+        <w:t xml:space="preserve">##  evaluate       0.10       2016-10-11 CRAN (R 3.3.2)                  </w:t>
+      </w:r>
+      <w:r>
+        <w:br w:type="textWrapping"/>
+      </w:r>
+      <w:r>
+        <w:rPr>
+          <w:rStyle w:val="VerbatimChar"/>
+        </w:rPr>
+        <w:t xml:space="preserve">##  fitdistrplus * 1.0-7      2016-07-02 CRAN (R 3.3.2)                  </w:t>
+      </w:r>
+      <w:r>
+        <w:br w:type="textWrapping"/>
+      </w:r>
+      <w:r>
+        <w:rPr>
+          <w:rStyle w:val="VerbatimChar"/>
+        </w:rPr>
+        <w:t xml:space="preserve">##  foreign        0.8-67     2016-09-13 CRAN (R 3.3.2)                  </w:t>
+      </w:r>
+      <w:r>
+        <w:br w:type="textWrapping"/>
+      </w:r>
+      <w:r>
+        <w:rPr>
+          <w:rStyle w:val="VerbatimChar"/>
+        </w:rPr>
+        <w:t xml:space="preserve">##  ggfortify    * 0.2.0      2016-06-02 CRAN (R 3.3.2)                  </w:t>
+      </w:r>
+      <w:r>
+        <w:br w:type="textWrapping"/>
+      </w:r>
+      <w:r>
+        <w:rPr>
+          <w:rStyle w:val="VerbatimChar"/>
+        </w:rPr>
+        <w:t xml:space="preserve">##  ggplot2      * 2.2.0      2016-11-11 CRAN (R 3.3.2)                  </w:t>
+      </w:r>
+      <w:r>
+        <w:br w:type="textWrapping"/>
+      </w:r>
+      <w:r>
+        <w:rPr>
+          <w:rStyle w:val="VerbatimChar"/>
+        </w:rPr>
+        <w:t xml:space="preserve">##  ggrepel      * 0.5        2016-02-08 CRAN (R 3.3.2)                  </w:t>
+      </w:r>
+      <w:r>
+        <w:br w:type="textWrapping"/>
+      </w:r>
+      <w:r>
+        <w:rPr>
+          <w:rStyle w:val="VerbatimChar"/>
+        </w:rPr>
+        <w:t xml:space="preserve">##  gridExtra    * 2.2.1      2016-02-29 CRAN (R 3.3.2)                  </w:t>
+      </w:r>
+      <w:r>
+        <w:br w:type="textWrapping"/>
+      </w:r>
+      <w:r>
+        <w:rPr>
+          <w:rStyle w:val="VerbatimChar"/>
+        </w:rPr>
+        <w:t xml:space="preserve">##  gtable         0.2.0      2016-02-26 CRAN (R 3.3.2)                  </w:t>
+      </w:r>
+      <w:r>
+        <w:br w:type="textWrapping"/>
+      </w:r>
+      <w:r>
+        <w:rPr>
+          <w:rStyle w:val="VerbatimChar"/>
+        </w:rPr>
+        <w:t xml:space="preserve">##  highr          0.6        2016-05-09 CRAN (R 3.3.2)                  </w:t>
+      </w:r>
+      <w:r>
+        <w:br w:type="textWrapping"/>
+      </w:r>
+      <w:r>
+        <w:rPr>
+          <w:rStyle w:val="VerbatimChar"/>
+        </w:rPr>
+        <w:t xml:space="preserve">##  htmltools      0.3.5      2016-03-21 CRAN (R 3.3.2)                  </w:t>
+      </w:r>
+      <w:r>
+        <w:br w:type="textWrapping"/>
+      </w:r>
+      <w:r>
+        <w:rPr>
+          <w:rStyle w:val="VerbatimChar"/>
+        </w:rPr>
+        <w:t xml:space="preserve">##  knitr        * 1.15.1     2016-11-22 CRAN (R 3.3.2)                  </w:t>
+      </w:r>
+      <w:r>
+        <w:br w:type="textWrapping"/>
+      </w:r>
+      <w:r>
+        <w:rPr>
+          <w:rStyle w:val="VerbatimChar"/>
+        </w:rPr>
+        <w:t xml:space="preserve">##  labeling       0.3        2014-08-23 CRAN (R 3.3.2)                  </w:t>
+      </w:r>
+      <w:r>
+        <w:br w:type="textWrapping"/>
+      </w:r>
+      <w:r>
+        <w:rPr>
+          <w:rStyle w:val="VerbatimChar"/>
+        </w:rPr>
+        <w:t xml:space="preserve">##  lattice        0.20-34    2016-09-06 CRAN (R 3.3.2)                  </w:t>
+      </w:r>
+      <w:r>
+        <w:br w:type="textWrapping"/>
+      </w:r>
+      <w:r>
+        <w:rPr>
+          <w:rStyle w:val="VerbatimChar"/>
+        </w:rPr>
+        <w:t xml:space="preserve">##  lazyeval       0.2.0.9000 2016-12-30 Github (hadley/lazyeval@c155c3d)</w:t>
+      </w:r>
+      <w:r>
+        <w:br w:type="textWrapping"/>
+      </w:r>
+      <w:r>
+        <w:rPr>
+          <w:rStyle w:val="VerbatimChar"/>
+        </w:rPr>
+        <w:t xml:space="preserve">##  magrittr       1.5        2014-11-22 CRAN (R 3.3.2)                  </w:t>
+      </w:r>
+      <w:r>
+        <w:br w:type="textWrapping"/>
+      </w:r>
+      <w:r>
+        <w:rPr>
+          <w:rStyle w:val="VerbatimChar"/>
+        </w:rPr>
+        <w:t xml:space="preserve">##  MASS         * 7.3-45     2016-04-21 CRAN (R 3.3.2)                  </w:t>
+      </w:r>
+      <w:r>
+        <w:br w:type="textWrapping"/>
+      </w:r>
+      <w:r>
+        <w:rPr>
+          <w:rStyle w:val="VerbatimChar"/>
+        </w:rPr>
+        <w:t xml:space="preserve">##  Matrix         1.2-7.1    2016-09-01 CRAN (R 3.3.2)                  </w:t>
+      </w:r>
+      <w:r>
+        <w:br w:type="textWrapping"/>
+      </w:r>
+      <w:r>
+        <w:rPr>
+          <w:rStyle w:val="VerbatimChar"/>
+        </w:rPr>
+        <w:t xml:space="preserve">##  memoise        1.0.0      2016-01-29 CRAN (R 3.3.2)                  </w:t>
+      </w:r>
+      <w:r>
+        <w:br w:type="textWrapping"/>
+      </w:r>
+      <w:r>
+        <w:rPr>
+          <w:rStyle w:val="VerbatimChar"/>
+        </w:rPr>
+        <w:t xml:space="preserve">##  mnormt         1.5-5      2016-10-15 CRAN (R 3.3.2)                  </w:t>
+      </w:r>
+      <w:r>
+        <w:br w:type="textWrapping"/>
+      </w:r>
+      <w:r>
+        <w:rPr>
+          <w:rStyle w:val="VerbatimChar"/>
+        </w:rPr>
+        <w:t xml:space="preserve">##  munsell        0.4.3      2016-02-13 CRAN (R 3.3.2)                  </w:t>
+      </w:r>
+      <w:r>
+        <w:br w:type="textWrapping"/>
+      </w:r>
+      <w:r>
+        <w:rPr>
+          <w:rStyle w:val="VerbatimChar"/>
+        </w:rPr>
+        <w:t xml:space="preserve">##  nlme           3.1-128    2016-05-10 CRAN (R 3.3.2)                  </w:t>
+      </w:r>
+      <w:r>
+        <w:br w:type="textWrapping"/>
+      </w:r>
+      <w:r>
+        <w:rPr>
+          <w:rStyle w:val="VerbatimChar"/>
+        </w:rPr>
+        <w:t xml:space="preserve">##  plyr           1.8.4      2016-06-08 CRAN (R 3.3.2)                  </w:t>
+      </w:r>
+      <w:r>
+        <w:br w:type="textWrapping"/>
+      </w:r>
+      <w:r>
+        <w:rPr>
+          <w:rStyle w:val="VerbatimChar"/>
+        </w:rPr>
+        <w:t xml:space="preserve">##  psych          1.6.9      2016-09-17 CRAN (R 3.3.2)                  </w:t>
+      </w:r>
+      <w:r>
+        <w:br w:type="textWrapping"/>
+      </w:r>
+      <w:r>
+        <w:rPr>
+          <w:rStyle w:val="VerbatimChar"/>
+        </w:rPr>
+        <w:t xml:space="preserve">##  purrr        * 0.2.2      2016-06-18 CRAN (R 3.3.2)                  </w:t>
+      </w:r>
+      <w:r>
+        <w:br w:type="textWrapping"/>
+      </w:r>
+      <w:r>
+        <w:rPr>
+          <w:rStyle w:val="VerbatimChar"/>
+        </w:rPr>
+        <w:t xml:space="preserve">##  pwr          * 1.2-0      2016-08-24 CRAN (R 3.3.1)                  </w:t>
+      </w:r>
+      <w:r>
+        <w:br w:type="textWrapping"/>
+      </w:r>
+      <w:r>
+        <w:rPr>
+          <w:rStyle w:val="VerbatimChar"/>
+        </w:rPr>
+        <w:t xml:space="preserve">##  R6             2.2.0      2016-10-05 CRAN (R 3.3.2)                  </w:t>
+      </w:r>
+      <w:r>
+        <w:br w:type="textWrapping"/>
+      </w:r>
+      <w:r>
+        <w:rPr>
+          <w:rStyle w:val="VerbatimChar"/>
+        </w:rPr>
+        <w:t xml:space="preserve">##  Rcpp           0.12.8     2016-11-17 CRAN (R 3.3.2)                  </w:t>
+      </w:r>
+      <w:r>
+        <w:br w:type="textWrapping"/>
+      </w:r>
+      <w:r>
+        <w:rPr>
+          <w:rStyle w:val="VerbatimChar"/>
+        </w:rPr>
+        <w:t xml:space="preserve">##  readxl       * 0.1.1      2016-03-28 CRAN (R 3.3.2)                  </w:t>
+      </w:r>
+      <w:r>
+        <w:br w:type="textWrapping"/>
+      </w:r>
+      <w:r>
+        <w:rPr>
+          <w:rStyle w:val="VerbatimChar"/>
+        </w:rPr>
+        <w:t xml:space="preserve">##  reshape2       1.4.2      2016-10-22 CRAN (R 3.3.2)                  </w:t>
+      </w:r>
+      <w:r>
+        <w:br w:type="textWrapping"/>
+      </w:r>
+      <w:r>
+        <w:rPr>
+          <w:rStyle w:val="VerbatimChar"/>
+        </w:rPr>
+        <w:t xml:space="preserve">##  rmarkdown      1.3        2016-12-21 CRAN (R 3.3.2)                  </w:t>
+      </w:r>
+      <w:r>
+        <w:br w:type="textWrapping"/>
+      </w:r>
+      <w:r>
+        <w:rPr>
+          <w:rStyle w:val="VerbatimChar"/>
+        </w:rPr>
+        <w:t xml:space="preserve">##  rprojroot      1.1        2016-10-29 CRAN (R 3.3.2)                  </w:t>
+      </w:r>
+      <w:r>
+        <w:br w:type="textWrapping"/>
+      </w:r>
+      <w:r>
+        <w:rPr>
+          <w:rStyle w:val="VerbatimChar"/>
+        </w:rPr>
+        <w:t xml:space="preserve">##  scales         0.4.1      2016-11-09 CRAN (R 3.3.2)                  </w:t>
+      </w:r>
+      <w:r>
+        <w:br w:type="textWrapping"/>
+      </w:r>
+      <w:r>
+        <w:rPr>
+          <w:rStyle w:val="VerbatimChar"/>
+        </w:rPr>
+        <w:t xml:space="preserve">##  stringi        1.1.2      2016-10-01 CRAN (R 3.3.2)                  </w:t>
+      </w:r>
+      <w:r>
+        <w:br w:type="textWrapping"/>
+      </w:r>
+      <w:r>
+        <w:rPr>
+          <w:rStyle w:val="VerbatimChar"/>
+        </w:rPr>
+        <w:t xml:space="preserve">##  stringr      * 1.1.0      2016-08-19 CRAN (R 3.3.2)                  </w:t>
+      </w:r>
+      <w:r>
+        <w:br w:type="textWrapping"/>
+      </w:r>
+      <w:r>
+        <w:rPr>
+          <w:rStyle w:val="VerbatimChar"/>
+        </w:rPr>
+        <w:t xml:space="preserve">##  survival     * 2.40-1     2016-10-30 CRAN (R 3.3.2)                  </w:t>
+      </w:r>
+      <w:r>
+        <w:br w:type="textWrapping"/>
+      </w:r>
+      <w:r>
+        <w:rPr>
+          <w:rStyle w:val="VerbatimChar"/>
+        </w:rPr>
+        <w:t xml:space="preserve">##  tibble         1.2        2016-08-26 CRAN (R 3.3.2)                  </w:t>
+      </w:r>
+      <w:r>
+        <w:br w:type="textWrapping"/>
+      </w:r>
+      <w:r>
+        <w:rPr>
+          <w:rStyle w:val="VerbatimChar"/>
+        </w:rPr>
+        <w:t xml:space="preserve">##  tidyr        * 0.6.0      2016-08-12 CRAN (R 3.3.2)                  </w:t>
+      </w:r>
+      <w:r>
+        <w:br w:type="textWrapping"/>
+      </w:r>
+      <w:r>
+        <w:rPr>
+          <w:rStyle w:val="VerbatimChar"/>
+        </w:rPr>
+        <w:t xml:space="preserve">##  withr          1.0.2      2016-06-20 CRAN (R 3.3.2)                  </w:t>
+      </w:r>
+      <w:r>
+        <w:br w:type="textWrapping"/>
+      </w:r>
+      <w:r>
+        <w:rPr>
+          <w:rStyle w:val="VerbatimChar"/>
+        </w:rPr>
+        <w:t xml:space="preserve">##  yaml           2.1.14     2016-11-12 CRAN (R 3.3.2)</w:t>
+      </w:r>
+    </w:p>
+    <w:p>
+      <w:pPr>
+        <w:pStyle w:val="SourceCode"/>
+      </w:pPr>
+      <w:r>
+        <w:rPr>
+          <w:rStyle w:val="VerbatimChar"/>
+        </w:rPr>
+        <w:t xml:space="preserve">## </w:t>
+      </w:r>
+      <w:r>
+        <w:br w:type="textWrapping"/>
+      </w:r>
+      <w:r>
+        <w:rPr>
+          <w:rStyle w:val="VerbatimChar"/>
+        </w:rPr>
+        <w:t xml:space="preserve">## Attaching package: 'git2r'</w:t>
+      </w:r>
+    </w:p>
+    <w:p>
+      <w:pPr>
+        <w:pStyle w:val="SourceCode"/>
+      </w:pPr>
+      <w:r>
+        <w:rPr>
+          <w:rStyle w:val="VerbatimChar"/>
+        </w:rPr>
+        <w:t xml:space="preserve">## The following objects are masked from 'package:purrr':</w:t>
+      </w:r>
+      <w:r>
+        <w:br w:type="textWrapping"/>
+      </w:r>
+      <w:r>
+        <w:rPr>
+          <w:rStyle w:val="VerbatimChar"/>
+        </w:rPr>
+        <w:t xml:space="preserve">## </w:t>
+      </w:r>
+      <w:r>
+        <w:br w:type="textWrapping"/>
+      </w:r>
+      <w:r>
+        <w:rPr>
+          <w:rStyle w:val="VerbatimChar"/>
+        </w:rPr>
+        <w:t xml:space="preserve">##     is_empty, when</w:t>
       </w:r>
     </w:p>
     <w:p>
@@ -7866,7 +8091,7 @@
         <w:pStyle w:val="FirstParagraph"/>
       </w:pPr>
       <w:r>
-        <w:t xml:space="preserve">The current git commit of this file is 459bd2eca6392d0ba0e5e20fea3a0f375eb6125a, which is on the master branch and was made by Ben Marwick on 2016-10-20 13:34:25. The current commit message is "add repro para".</w:t>
+        <w:t xml:space="preserve">The current git commit of this file is 4372c42b453ec7d9d1605947ef3b88fce86b033b, which is on the master branch and was made by Ben Marwick on 2016-12-31 12:10:58. The current commit message is "packrat madness".</w:t>
       </w:r>
     </w:p>
     <w:sectPr>
@@ -8086,7 +8311,7 @@
     </w:lvl>
   </w:abstractNum>
   <w:abstractNum w:abstractNumId="990">
-    <w:nsid w:val="65571e9a"/>
+    <w:nsid w:val="f4f85364"/>
     <w:multiLevelType w:val="multilevel"/>
     <w:lvl w:ilvl="0">
       <w:numFmt w:val="bullet"/>

</xml_diff>